<commit_message>
Incluido link do repositorio
Incluido link do repositorio
</commit_message>
<xml_diff>
--- a/PIT II Testes.docx
+++ b/PIT II Testes.docx
@@ -223,6 +223,14 @@
           <w:bCs/>
         </w:rPr>
         <w:t xml:space="preserve">do repositório: </w:t>
+      </w:r>
+      <w:r>
+        <w:rPr>
+          <w:rFonts w:ascii="Arial" w:hAnsi="Arial" w:cs="Arial"/>
+          <w:b/>
+          <w:bCs/>
+        </w:rPr>
+        <w:t>https://github.com/anakostik/PIT-II-Loja-Virtual-2024</w:t>
       </w:r>
     </w:p>
     <w:p>
@@ -884,6 +892,12 @@
                 <w:rFonts w:ascii="Arial" w:hAnsi="Arial" w:cs="Arial"/>
               </w:rPr>
             </w:pPr>
+            <w:r>
+              <w:rPr>
+                <w:rFonts w:ascii="Arial" w:hAnsi="Arial" w:cs="Arial"/>
+              </w:rPr>
+              <w:t>https://github.com/anakostik/PIT-II-Loja-Virtual-2024</w:t>
+            </w:r>
           </w:p>
         </w:tc>
       </w:tr>
@@ -3058,7 +3072,6 @@
     <w:p>
       <w:pPr>
         <w:spacing w:after="0" w:line="360" w:lineRule="auto"/>
-        <w:jc w:val="both"/>
         <w:rPr>
           <w:rFonts w:ascii="Arial" w:hAnsi="Arial" w:cs="Arial"/>
         </w:rPr>
@@ -3067,19 +3080,14 @@
         <w:rPr>
           <w:rFonts w:ascii="Arial" w:hAnsi="Arial" w:cs="Arial"/>
         </w:rPr>
-        <w:t>Insira a seguir o laudo de qualidade do sistema, apontando os erros e as correções</w:t>
+        <w:t xml:space="preserve">Durante a análise de qualidade do sistema, foram identificados problemas no gerenciamento de quantidades, cálculo de frete e formas de pagamento. A possibilidade de adicionar quantidades ilimitadas de um produto ao carrinho, cálculos incorretos de frete e falhas na integração com gateways de pagamento foram os principais problemas encontrados. As evidências desses problemas podem ser encontradas nos vídeos anexos. As correções implementadas, como a limitação da quantidade de produtos por pedido e a configuração correta da integração com os gateways de </w:t>
       </w:r>
       <w:r>
         <w:rPr>
           <w:rFonts w:ascii="Arial" w:hAnsi="Arial" w:cs="Arial"/>
         </w:rPr>
-        <w:t>. N</w:t>
-      </w:r>
-      <w:r>
-        <w:rPr>
-          <w:rFonts w:ascii="Arial" w:hAnsi="Arial" w:cs="Arial"/>
-        </w:rPr>
-        <w:t>ão esqueça de coletar as evidências para inseri-las no laudo:</w:t>
+        <w:lastRenderedPageBreak/>
+        <w:t>pagamento, resolveram os problemas identificados. Recomenda-se a realização de novos testes para garantir a qualidade do sistema após as correções</w:t>
       </w:r>
     </w:p>
     <w:p>
@@ -3087,6 +3095,8 @@
         <w:spacing w:after="0" w:line="360" w:lineRule="auto"/>
         <w:rPr>
           <w:rFonts w:ascii="Arial" w:hAnsi="Arial" w:cs="Arial"/>
+          <w:b/>
+          <w:bCs/>
         </w:rPr>
       </w:pPr>
     </w:p>
@@ -3099,53 +3109,12 @@
           <w:bCs/>
         </w:rPr>
       </w:pPr>
-    </w:p>
-    <w:p>
-      <w:pPr>
-        <w:spacing w:after="0" w:line="360" w:lineRule="auto"/>
+      <w:r>
         <w:rPr>
           <w:rFonts w:ascii="Arial" w:hAnsi="Arial" w:cs="Arial"/>
           <w:b/>
           <w:bCs/>
         </w:rPr>
-      </w:pPr>
-    </w:p>
-    <w:p>
-      <w:pPr>
-        <w:spacing w:after="0" w:line="360" w:lineRule="auto"/>
-        <w:rPr>
-          <w:rFonts w:ascii="Arial" w:hAnsi="Arial" w:cs="Arial"/>
-          <w:b/>
-          <w:bCs/>
-        </w:rPr>
-      </w:pPr>
-    </w:p>
-    <w:p>
-      <w:pPr>
-        <w:spacing w:after="0" w:line="360" w:lineRule="auto"/>
-        <w:rPr>
-          <w:rFonts w:ascii="Arial" w:hAnsi="Arial" w:cs="Arial"/>
-          <w:b/>
-          <w:bCs/>
-        </w:rPr>
-      </w:pPr>
-    </w:p>
-    <w:p>
-      <w:pPr>
-        <w:spacing w:after="0" w:line="360" w:lineRule="auto"/>
-        <w:rPr>
-          <w:rFonts w:ascii="Arial" w:hAnsi="Arial" w:cs="Arial"/>
-          <w:b/>
-          <w:bCs/>
-        </w:rPr>
-      </w:pPr>
-      <w:r>
-        <w:rPr>
-          <w:rFonts w:ascii="Arial" w:hAnsi="Arial" w:cs="Arial"/>
-          <w:b/>
-          <w:bCs/>
-        </w:rPr>
-        <w:lastRenderedPageBreak/>
         <w:t>Vídeo da Solução atualizada</w:t>
       </w:r>
     </w:p>
@@ -3255,6 +3224,14 @@
                 <w:bCs/>
               </w:rPr>
             </w:pPr>
+            <w:r>
+              <w:rPr>
+                <w:rFonts w:ascii="Arial" w:hAnsi="Arial" w:cs="Arial"/>
+                <w:b/>
+                <w:bCs/>
+              </w:rPr>
+              <w:t>https://github.com/anakostik/PIT-II-Loja-Virtual-2024</w:t>
+            </w:r>
           </w:p>
         </w:tc>
       </w:tr>
@@ -6218,7 +6195,6 @@
   <w:style w:type="character" w:default="1" w:styleId="Fontepargpadro">
     <w:name w:val="Default Paragraph Font"/>
     <w:uiPriority w:val="1"/>
-    <w:semiHidden/>
     <w:unhideWhenUsed/>
   </w:style>
   <w:style w:type="table" w:default="1" w:styleId="Tabelanormal">

</xml_diff>